<commit_message>
Adding moer error stuff
</commit_message>
<xml_diff>
--- a/error_logs.docx
+++ b/error_logs.docx
@@ -103,15 +103,7 @@
           </w:tcPr>
           <w:p>
             <w:r>
-              <w:t xml:space="preserve">Was not able to get a new “short-lived” access token from the </w:t>
-            </w:r>
-            <w:proofErr w:type="spellStart"/>
-            <w:r>
-              <w:t>DropBox</w:t>
-            </w:r>
-            <w:proofErr w:type="spellEnd"/>
-            <w:r>
-              <w:t xml:space="preserve"> API using the refresh token.</w:t>
+              <w:t>Was not able to get a new “short-lived” access token from the DropBox API using the refresh token.</w:t>
             </w:r>
           </w:p>
         </w:tc>
@@ -121,19 +113,31 @@
           <w:tcPr>
             <w:tcW w:w="988" w:type="dxa"/>
           </w:tcPr>
-          <w:p/>
+          <w:p>
+            <w:r>
+              <w:t>2.</w:t>
+            </w:r>
+          </w:p>
         </w:tc>
         <w:tc>
           <w:tcPr>
             <w:tcW w:w="2126" w:type="dxa"/>
           </w:tcPr>
-          <w:p/>
+          <w:p>
+            <w:r>
+              <w:t>101</w:t>
+            </w:r>
+          </w:p>
         </w:tc>
         <w:tc>
           <w:tcPr>
             <w:tcW w:w="5902" w:type="dxa"/>
           </w:tcPr>
-          <w:p/>
+          <w:p>
+            <w:r>
+              <w:t>Could not read the Excel File to get the counter</w:t>
+            </w:r>
+          </w:p>
         </w:tc>
       </w:tr>
       <w:tr>

</xml_diff>